<commit_message>
Complete stock display v2
</commit_message>
<xml_diff>
--- a/Documentation.docx
+++ b/Documentation.docx
@@ -10,17 +10,284 @@
       </w:pPr>
       <w:r>
         <w:rPr>
+          <w:noProof/>
           <w:lang w:val="en-US"/>
         </w:rPr>
-        <w:t>Version 1:</w:t>
+        <mc:AlternateContent>
+          <mc:Choice Requires="wps">
+            <w:drawing>
+              <wp:anchor distT="0" distB="0" distL="114300" distR="114300" simplePos="0" relativeHeight="251659264" behindDoc="0" locked="0" layoutInCell="1" allowOverlap="1" wp14:anchorId="084FEC18" wp14:editId="34713E93">
+                <wp:simplePos x="0" y="0"/>
+                <wp:positionH relativeFrom="column">
+                  <wp:posOffset>2330450</wp:posOffset>
+                </wp:positionH>
+                <wp:positionV relativeFrom="paragraph">
+                  <wp:posOffset>12700</wp:posOffset>
+                </wp:positionV>
+                <wp:extent cx="1022350" cy="279400"/>
+                <wp:effectExtent l="0" t="0" r="19050" b="12700"/>
+                <wp:wrapNone/>
+                <wp:docPr id="2" name="Rectangle 2"/>
+                <wp:cNvGraphicFramePr/>
+                <a:graphic xmlns:a="http://schemas.openxmlformats.org/drawingml/2006/main">
+                  <a:graphicData uri="http://schemas.microsoft.com/office/word/2010/wordprocessingShape">
+                    <wps:wsp>
+                      <wps:cNvSpPr/>
+                      <wps:spPr>
+                        <a:xfrm>
+                          <a:off x="0" y="0"/>
+                          <a:ext cx="1022350" cy="279400"/>
+                        </a:xfrm>
+                        <a:prstGeom prst="rect">
+                          <a:avLst/>
+                        </a:prstGeom>
+                      </wps:spPr>
+                      <wps:style>
+                        <a:lnRef idx="2">
+                          <a:schemeClr val="accent1">
+                            <a:shade val="50000"/>
+                          </a:schemeClr>
+                        </a:lnRef>
+                        <a:fillRef idx="1">
+                          <a:schemeClr val="accent1"/>
+                        </a:fillRef>
+                        <a:effectRef idx="0">
+                          <a:schemeClr val="accent1"/>
+                        </a:effectRef>
+                        <a:fontRef idx="minor">
+                          <a:schemeClr val="lt1"/>
+                        </a:fontRef>
+                      </wps:style>
+                      <wps:txbx>
+                        <w:txbxContent>
+                          <w:p>
+                            <w:pPr>
+                              <w:jc w:val="center"/>
+                              <w:rPr>
+                                <w:lang w:val="en-US"/>
+                              </w:rPr>
+                            </w:pPr>
+                            <w:r>
+                              <w:rPr>
+                                <w:lang w:val="en-US"/>
+                              </w:rPr>
+                              <w:t>Version 2:</w:t>
+                            </w:r>
+                          </w:p>
+                          <w:p>
+                            <w:pPr>
+                              <w:jc w:val="center"/>
+                              <w:rPr>
+                                <w:lang w:val="en-US"/>
+                              </w:rPr>
+                            </w:pPr>
+                          </w:p>
+                        </w:txbxContent>
+                      </wps:txbx>
+                      <wps:bodyPr rot="0" spcFirstLastPara="0" vertOverflow="overflow" horzOverflow="overflow" vert="horz" wrap="square" lIns="91440" tIns="45720" rIns="91440" bIns="45720" numCol="1" spcCol="0" rtlCol="0" fromWordArt="0" anchor="ctr" anchorCtr="0" forceAA="0" compatLnSpc="1">
+                        <a:prstTxWarp prst="textNoShape">
+                          <a:avLst/>
+                        </a:prstTxWarp>
+                        <a:noAutofit/>
+                      </wps:bodyPr>
+                    </wps:wsp>
+                  </a:graphicData>
+                </a:graphic>
+                <wp14:sizeRelV relativeFrom="margin">
+                  <wp14:pctHeight>0</wp14:pctHeight>
+                </wp14:sizeRelV>
+              </wp:anchor>
+            </w:drawing>
+          </mc:Choice>
+          <mc:Fallback>
+            <w:pict>
+              <v:rect w14:anchorId="084FEC18" id="Rectangle 2" o:spid="_x0000_s1026" style="position:absolute;margin-left:183.5pt;margin-top:1pt;width:80.5pt;height:22pt;z-index:251659264;visibility:visible;mso-wrap-style:square;mso-height-percent:0;mso-wrap-distance-left:9pt;mso-wrap-distance-top:0;mso-wrap-distance-right:9pt;mso-wrap-distance-bottom:0;mso-position-horizontal:absolute;mso-position-horizontal-relative:text;mso-position-vertical:absolute;mso-position-vertical-relative:text;mso-height-percent:0;mso-height-relative:margin;v-text-anchor:middle" o:gfxdata="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" fillcolor="#4472c4 [3204]" strokecolor="#1f3763 [1604]" strokeweight="1pt">
+                <v:textbox>
+                  <w:txbxContent>
+                    <w:p>
+                      <w:pPr>
+                        <w:jc w:val="center"/>
+                        <w:rPr>
+                          <w:lang w:val="en-US"/>
+                        </w:rPr>
+                      </w:pPr>
+                      <w:r>
+                        <w:rPr>
+                          <w:lang w:val="en-US"/>
+                        </w:rPr>
+                        <w:t>Version 2:</w:t>
+                      </w:r>
+                    </w:p>
+                    <w:p>
+                      <w:pPr>
+                        <w:jc w:val="center"/>
+                        <w:rPr>
+                          <w:lang w:val="en-US"/>
+                        </w:rPr>
+                      </w:pPr>
+                    </w:p>
+                  </w:txbxContent>
+                </v:textbox>
+              </v:rect>
+            </w:pict>
+          </mc:Fallback>
+        </mc:AlternateContent>
       </w:r>
-    </w:p>
-    <w:p>
-      <w:pPr>
+      <w:r>
+        <w:rPr>
+          <w:noProof/>
+          <w:lang w:val="en-US"/>
+        </w:rPr>
+        <mc:AlternateContent>
+          <mc:Choice Requires="wps">
+            <w:drawing>
+              <wp:anchor distT="0" distB="0" distL="114300" distR="114300" simplePos="0" relativeHeight="251663360" behindDoc="0" locked="0" layoutInCell="1" allowOverlap="1" wp14:anchorId="144E1664" wp14:editId="687B66B4">
+                <wp:simplePos x="0" y="0"/>
+                <wp:positionH relativeFrom="column">
+                  <wp:posOffset>177800</wp:posOffset>
+                </wp:positionH>
+                <wp:positionV relativeFrom="paragraph">
+                  <wp:posOffset>12700</wp:posOffset>
+                </wp:positionV>
+                <wp:extent cx="1022350" cy="292100"/>
+                <wp:effectExtent l="0" t="0" r="19050" b="12700"/>
+                <wp:wrapNone/>
+                <wp:docPr id="4" name="Rectangle 4"/>
+                <wp:cNvGraphicFramePr/>
+                <a:graphic xmlns:a="http://schemas.openxmlformats.org/drawingml/2006/main">
+                  <a:graphicData uri="http://schemas.microsoft.com/office/word/2010/wordprocessingShape">
+                    <wps:wsp>
+                      <wps:cNvSpPr/>
+                      <wps:spPr>
+                        <a:xfrm>
+                          <a:off x="0" y="0"/>
+                          <a:ext cx="1022350" cy="292100"/>
+                        </a:xfrm>
+                        <a:prstGeom prst="rect">
+                          <a:avLst/>
+                        </a:prstGeom>
+                      </wps:spPr>
+                      <wps:style>
+                        <a:lnRef idx="2">
+                          <a:schemeClr val="accent1">
+                            <a:shade val="50000"/>
+                          </a:schemeClr>
+                        </a:lnRef>
+                        <a:fillRef idx="1">
+                          <a:schemeClr val="accent1"/>
+                        </a:fillRef>
+                        <a:effectRef idx="0">
+                          <a:schemeClr val="accent1"/>
+                        </a:effectRef>
+                        <a:fontRef idx="minor">
+                          <a:schemeClr val="lt1"/>
+                        </a:fontRef>
+                      </wps:style>
+                      <wps:txbx>
+                        <w:txbxContent>
+                          <w:p>
+                            <w:pPr>
+                              <w:jc w:val="center"/>
+                              <w:rPr>
+                                <w:lang w:val="en-US"/>
+                              </w:rPr>
+                            </w:pPr>
+                            <w:r>
+                              <w:rPr>
+                                <w:lang w:val="en-US"/>
+                              </w:rPr>
+                              <w:t xml:space="preserve">Version </w:t>
+                            </w:r>
+                            <w:r>
+                              <w:rPr>
+                                <w:lang w:val="en-US"/>
+                              </w:rPr>
+                              <w:t>1</w:t>
+                            </w:r>
+                            <w:r>
+                              <w:rPr>
+                                <w:lang w:val="en-US"/>
+                              </w:rPr>
+                              <w:t>:</w:t>
+                            </w:r>
+                          </w:p>
+                          <w:p>
+                            <w:pPr>
+                              <w:jc w:val="center"/>
+                              <w:rPr>
+                                <w:lang w:val="en-US"/>
+                              </w:rPr>
+                            </w:pPr>
+                          </w:p>
+                        </w:txbxContent>
+                      </wps:txbx>
+                      <wps:bodyPr rot="0" spcFirstLastPara="0" vertOverflow="overflow" horzOverflow="overflow" vert="horz" wrap="square" lIns="91440" tIns="45720" rIns="91440" bIns="45720" numCol="1" spcCol="0" rtlCol="0" fromWordArt="0" anchor="ctr" anchorCtr="0" forceAA="0" compatLnSpc="1">
+                        <a:prstTxWarp prst="textNoShape">
+                          <a:avLst/>
+                        </a:prstTxWarp>
+                        <a:noAutofit/>
+                      </wps:bodyPr>
+                    </wps:wsp>
+                  </a:graphicData>
+                </a:graphic>
+                <wp14:sizeRelV relativeFrom="margin">
+                  <wp14:pctHeight>0</wp14:pctHeight>
+                </wp14:sizeRelV>
+              </wp:anchor>
+            </w:drawing>
+          </mc:Choice>
+          <mc:Fallback>
+            <w:pict>
+              <v:rect w14:anchorId="144E1664" id="Rectangle 4" o:spid="_x0000_s1027" style="position:absolute;margin-left:14pt;margin-top:1pt;width:80.5pt;height:23pt;z-index:251663360;visibility:visible;mso-wrap-style:square;mso-height-percent:0;mso-wrap-distance-left:9pt;mso-wrap-distance-top:0;mso-wrap-distance-right:9pt;mso-wrap-distance-bottom:0;mso-position-horizontal:absolute;mso-position-horizontal-relative:text;mso-position-vertical:absolute;mso-position-vertical-relative:text;mso-height-percent:0;mso-height-relative:margin;v-text-anchor:middle" o:gfxdata="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" fillcolor="#4472c4 [3204]" strokecolor="#1f3763 [1604]" strokeweight="1pt">
+                <v:textbox>
+                  <w:txbxContent>
+                    <w:p>
+                      <w:pPr>
+                        <w:jc w:val="center"/>
+                        <w:rPr>
+                          <w:lang w:val="en-US"/>
+                        </w:rPr>
+                      </w:pPr>
+                      <w:r>
+                        <w:rPr>
+                          <w:lang w:val="en-US"/>
+                        </w:rPr>
+                        <w:t xml:space="preserve">Version </w:t>
+                      </w:r>
+                      <w:r>
+                        <w:rPr>
+                          <w:lang w:val="en-US"/>
+                        </w:rPr>
+                        <w:t>1</w:t>
+                      </w:r>
+                      <w:r>
+                        <w:rPr>
+                          <w:lang w:val="en-US"/>
+                        </w:rPr>
+                        <w:t>:</w:t>
+                      </w:r>
+                    </w:p>
+                    <w:p>
+                      <w:pPr>
+                        <w:jc w:val="center"/>
+                        <w:rPr>
+                          <w:lang w:val="en-US"/>
+                        </w:rPr>
+                      </w:pPr>
+                    </w:p>
+                  </w:txbxContent>
+                </v:textbox>
+              </v:rect>
+            </w:pict>
+          </mc:Fallback>
+        </mc:AlternateContent>
+      </w:r>
+      <w:r>
         <w:rPr>
           <w:lang w:val="en-US"/>
         </w:rPr>
-      </w:pPr>
+        <w:tab/>
+      </w:r>
     </w:p>
     <w:p>
       <w:pPr>
@@ -33,9 +300,17 @@
           <w:lang w:val="en-US"/>
         </w:rPr>
         <w:drawing>
-          <wp:inline distT="0" distB="0" distL="0" distR="0" wp14:anchorId="35CF510C" wp14:editId="6D650BEE">
-            <wp:extent cx="1543310" cy="3295650"/>
+          <wp:anchor distT="0" distB="0" distL="114300" distR="114300" simplePos="0" relativeHeight="251661312" behindDoc="0" locked="0" layoutInCell="1" allowOverlap="1" wp14:anchorId="35CF510C" wp14:editId="3DD5DE8D">
+            <wp:simplePos x="0" y="0"/>
+            <wp:positionH relativeFrom="margin">
+              <wp:posOffset>-38100</wp:posOffset>
+            </wp:positionH>
+            <wp:positionV relativeFrom="margin">
+              <wp:posOffset>374650</wp:posOffset>
+            </wp:positionV>
+            <wp:extent cx="1543050" cy="3295650"/>
             <wp:effectExtent l="0" t="0" r="6350" b="0"/>
+            <wp:wrapSquare wrapText="bothSides"/>
             <wp:docPr id="1" name="Picture 1" descr="A screenshot of a cell phone&#10;&#10;Description automatically generated"/>
             <wp:cNvGraphicFramePr>
               <a:graphicFrameLocks xmlns:a="http://schemas.openxmlformats.org/drawingml/2006/main" noChangeAspect="1"/>
@@ -48,7 +323,13 @@
                     <pic:cNvPicPr/>
                   </pic:nvPicPr>
                   <pic:blipFill>
-                    <a:blip r:embed="rId4"/>
+                    <a:blip r:embed="rId4" cstate="print">
+                      <a:extLst>
+                        <a:ext uri="{28A0092B-C50C-407E-A947-70E740481C1C}">
+                          <a14:useLocalDpi xmlns:a14="http://schemas.microsoft.com/office/drawing/2010/main" val="0"/>
+                        </a:ext>
+                      </a:extLst>
+                    </a:blip>
                     <a:stretch>
                       <a:fillRect/>
                     </a:stretch>
@@ -56,7 +337,7 @@
                   <pic:spPr>
                     <a:xfrm>
                       <a:off x="0" y="0"/>
-                      <a:ext cx="1549093" cy="3307999"/>
+                      <a:ext cx="1543050" cy="3295650"/>
                     </a:xfrm>
                     <a:prstGeom prst="rect">
                       <a:avLst/>
@@ -65,9 +346,76 @@
                 </pic:pic>
               </a:graphicData>
             </a:graphic>
-          </wp:inline>
+          </wp:anchor>
         </w:drawing>
       </w:r>
+      <w:r>
+        <w:rPr>
+          <w:lang w:val="en-US"/>
+        </w:rPr>
+        <w:drawing>
+          <wp:anchor distT="0" distB="0" distL="114300" distR="114300" simplePos="0" relativeHeight="251660288" behindDoc="0" locked="0" layoutInCell="1" allowOverlap="1" wp14:anchorId="28D7F766" wp14:editId="25FF70C9">
+            <wp:simplePos x="0" y="0"/>
+            <wp:positionH relativeFrom="margin">
+              <wp:posOffset>2108200</wp:posOffset>
+            </wp:positionH>
+            <wp:positionV relativeFrom="margin">
+              <wp:posOffset>374650</wp:posOffset>
+            </wp:positionV>
+            <wp:extent cx="1574165" cy="3262630"/>
+            <wp:effectExtent l="0" t="0" r="635" b="1270"/>
+            <wp:wrapSquare wrapText="bothSides"/>
+            <wp:docPr id="3" name="Picture 3" descr="A screen shot of a smart phone&#10;&#10;Description automatically generated"/>
+            <wp:cNvGraphicFramePr>
+              <a:graphicFrameLocks xmlns:a="http://schemas.openxmlformats.org/drawingml/2006/main" noChangeAspect="1"/>
+            </wp:cNvGraphicFramePr>
+            <a:graphic xmlns:a="http://schemas.openxmlformats.org/drawingml/2006/main">
+              <a:graphicData uri="http://schemas.openxmlformats.org/drawingml/2006/picture">
+                <pic:pic xmlns:pic="http://schemas.openxmlformats.org/drawingml/2006/picture">
+                  <pic:nvPicPr>
+                    <pic:cNvPr id="3" name="Picture 3" descr="A screen shot of a smart phone&#10;&#10;Description automatically generated"/>
+                    <pic:cNvPicPr/>
+                  </pic:nvPicPr>
+                  <pic:blipFill>
+                    <a:blip r:embed="rId5" cstate="print">
+                      <a:extLst>
+                        <a:ext uri="{28A0092B-C50C-407E-A947-70E740481C1C}">
+                          <a14:useLocalDpi xmlns:a14="http://schemas.microsoft.com/office/drawing/2010/main" val="0"/>
+                        </a:ext>
+                      </a:extLst>
+                    </a:blip>
+                    <a:stretch>
+                      <a:fillRect/>
+                    </a:stretch>
+                  </pic:blipFill>
+                  <pic:spPr>
+                    <a:xfrm>
+                      <a:off x="0" y="0"/>
+                      <a:ext cx="1574165" cy="3262630"/>
+                    </a:xfrm>
+                    <a:prstGeom prst="rect">
+                      <a:avLst/>
+                    </a:prstGeom>
+                  </pic:spPr>
+                </pic:pic>
+              </a:graphicData>
+            </a:graphic>
+            <wp14:sizeRelH relativeFrom="page">
+              <wp14:pctWidth>0</wp14:pctWidth>
+            </wp14:sizeRelH>
+            <wp14:sizeRelV relativeFrom="page">
+              <wp14:pctHeight>0</wp14:pctHeight>
+            </wp14:sizeRelV>
+          </wp:anchor>
+        </w:drawing>
+      </w:r>
+    </w:p>
+    <w:p>
+      <w:pPr>
+        <w:rPr>
+          <w:lang w:val="en-US"/>
+        </w:rPr>
+      </w:pPr>
     </w:p>
     <w:sectPr>
       <w:pgSz w:w="12240" w:h="15840"/>

</xml_diff>